<commit_message>
modified challenge operation beethoven
</commit_message>
<xml_diff>
--- a/steganography/operation_beethoven/CyberBlitz_2024_Operation_Beethoven.docx
+++ b/steganography/operation_beethoven/CyberBlitz_2024_Operation_Beethoven.docx
@@ -33,14 +33,7 @@
           <w:b/>
           <w:bCs/>
         </w:rPr>
-        <w:t xml:space="preserve">a. </w:t>
-      </w:r>
-      <w:r>
-        <w:rPr>
-          <w:b/>
-          <w:bCs/>
-        </w:rPr>
-        <w:t>Challenge Name</w:t>
+        <w:t>a. Challenge Name</w:t>
       </w:r>
     </w:p>
     <w:p>
@@ -94,10 +87,10 @@
         <w:t>Two audio files are given.</w:t>
       </w:r>
       <w:r>
-        <w:t xml:space="preserve"> The name of the audio files contains hint about steganography technique or tool that needs to be used.</w:t>
-      </w:r>
-      <w:r>
         <w:t xml:space="preserve"> </w:t>
+      </w:r>
+      <w:r>
+        <w:t>Name or metadata of the audio files contain hints to solve the challenge.</w:t>
       </w:r>
     </w:p>
     <w:p>
@@ -138,15 +131,21 @@
         </w:numPr>
       </w:pPr>
       <w:r>
-        <w:t>The name of mp3 file is symphony_no5_freq. The word ‘</w:t>
+        <w:t xml:space="preserve">The name of mp3 file is </w:t>
       </w:r>
       <w:proofErr w:type="spellStart"/>
       <w:r>
-        <w:t>freq</w:t>
+        <w:t>fur_el</w:t>
+      </w:r>
+      <w:r>
+        <w:t>i</w:t>
+      </w:r>
+      <w:r>
+        <w:t>se</w:t>
       </w:r>
       <w:proofErr w:type="spellEnd"/>
       <w:r>
-        <w:t>’ is a hint that instructs user to visualize the frequency spectrum of the audio.</w:t>
+        <w:t xml:space="preserve">. </w:t>
       </w:r>
     </w:p>
     <w:p>
@@ -158,6 +157,182 @@
         </w:numPr>
       </w:pPr>
       <w:r>
+        <w:t xml:space="preserve">Use </w:t>
+      </w:r>
+      <w:proofErr w:type="spellStart"/>
+      <w:r>
+        <w:t>exiftool</w:t>
+      </w:r>
+      <w:proofErr w:type="spellEnd"/>
+      <w:r>
+        <w:t xml:space="preserve"> to view the metadata</w:t>
+      </w:r>
+    </w:p>
+    <w:p>
+      <w:pPr>
+        <w:pStyle w:val="ListParagraph"/>
+        <w:ind w:left="1440"/>
+      </w:pPr>
+      <w:r>
+        <w:drawing>
+          <wp:inline distT="0" distB="0" distL="0" distR="0" wp14:anchorId="0BCBB0E6" wp14:editId="3CEA0DC5">
+            <wp:extent cx="3287864" cy="2084696"/>
+            <wp:effectExtent l="0" t="0" r="8255" b="0"/>
+            <wp:docPr id="260468217" name="Picture 1" descr="A screenshot of a computer&#10;&#10;Description automatically generated"/>
+            <wp:cNvGraphicFramePr>
+              <a:graphicFrameLocks xmlns:a="http://schemas.openxmlformats.org/drawingml/2006/main" noChangeAspect="1"/>
+            </wp:cNvGraphicFramePr>
+            <a:graphic xmlns:a="http://schemas.openxmlformats.org/drawingml/2006/main">
+              <a:graphicData uri="http://schemas.openxmlformats.org/drawingml/2006/picture">
+                <pic:pic xmlns:pic="http://schemas.openxmlformats.org/drawingml/2006/picture">
+                  <pic:nvPicPr>
+                    <pic:cNvPr id="260468217" name="Picture 1" descr="A screenshot of a computer&#10;&#10;Description automatically generated"/>
+                    <pic:cNvPicPr/>
+                  </pic:nvPicPr>
+                  <pic:blipFill>
+                    <a:blip r:embed="rId5"/>
+                    <a:stretch>
+                      <a:fillRect/>
+                    </a:stretch>
+                  </pic:blipFill>
+                  <pic:spPr>
+                    <a:xfrm>
+                      <a:off x="0" y="0"/>
+                      <a:ext cx="3299849" cy="2092295"/>
+                    </a:xfrm>
+                    <a:prstGeom prst="rect">
+                      <a:avLst/>
+                    </a:prstGeom>
+                  </pic:spPr>
+                </pic:pic>
+              </a:graphicData>
+            </a:graphic>
+          </wp:inline>
+        </w:drawing>
+      </w:r>
+    </w:p>
+    <w:p>
+      <w:pPr>
+        <w:pStyle w:val="ListParagraph"/>
+        <w:ind w:left="1440"/>
+      </w:pPr>
+    </w:p>
+    <w:p>
+      <w:pPr>
+        <w:pStyle w:val="ListParagraph"/>
+        <w:ind w:left="1440"/>
+      </w:pPr>
+      <w:r>
+        <w:t>Analysing the metadata, the ‘Comment’ field has encoded string</w:t>
+      </w:r>
+      <w:r>
+        <w:t xml:space="preserve"> ‘</w:t>
+      </w:r>
+      <w:r>
+        <w:t>KZUXG5LBNRZSAY3BNYQGEZJAMRSWGZLJOZUW4ZY=</w:t>
+      </w:r>
+      <w:r>
+        <w:t>’</w:t>
+      </w:r>
+      <w:r>
+        <w:t xml:space="preserve">. </w:t>
+      </w:r>
+    </w:p>
+    <w:p>
+      <w:pPr>
+        <w:pStyle w:val="ListParagraph"/>
+        <w:ind w:left="1440"/>
+      </w:pPr>
+      <w:r>
+        <w:t xml:space="preserve">Use </w:t>
+      </w:r>
+      <w:proofErr w:type="spellStart"/>
+      <w:r>
+        <w:t>Cyberchef</w:t>
+      </w:r>
+      <w:proofErr w:type="spellEnd"/>
+      <w:r>
+        <w:t xml:space="preserve"> online to identify the encoding. The decoded text is “Visuals can be deceiving”. </w:t>
+      </w:r>
+      <w:r>
+        <w:t xml:space="preserve"> </w:t>
+      </w:r>
+      <w:r>
+        <w:t>Spectrogram can be used to visualize the frequency spectrum of audio.</w:t>
+      </w:r>
+    </w:p>
+    <w:p>
+      <w:pPr>
+        <w:pStyle w:val="ListParagraph"/>
+        <w:ind w:left="1440"/>
+      </w:pPr>
+    </w:p>
+    <w:p>
+      <w:pPr>
+        <w:pStyle w:val="ListParagraph"/>
+        <w:ind w:left="1440"/>
+      </w:pPr>
+      <w:r>
+        <w:drawing>
+          <wp:inline distT="0" distB="0" distL="0" distR="0" wp14:anchorId="419B4B59" wp14:editId="10DE2F92">
+            <wp:extent cx="4345765" cy="862717"/>
+            <wp:effectExtent l="0" t="0" r="0" b="0"/>
+            <wp:docPr id="1566502780" name="Picture 1" descr="A screenshot of a computer&#10;&#10;Description automatically generated"/>
+            <wp:cNvGraphicFramePr>
+              <a:graphicFrameLocks xmlns:a="http://schemas.openxmlformats.org/drawingml/2006/main" noChangeAspect="1"/>
+            </wp:cNvGraphicFramePr>
+            <a:graphic xmlns:a="http://schemas.openxmlformats.org/drawingml/2006/main">
+              <a:graphicData uri="http://schemas.openxmlformats.org/drawingml/2006/picture">
+                <pic:pic xmlns:pic="http://schemas.openxmlformats.org/drawingml/2006/picture">
+                  <pic:nvPicPr>
+                    <pic:cNvPr id="1566502780" name="Picture 1" descr="A screenshot of a computer&#10;&#10;Description automatically generated"/>
+                    <pic:cNvPicPr/>
+                  </pic:nvPicPr>
+                  <pic:blipFill rotWithShape="1">
+                    <a:blip r:embed="rId6"/>
+                    <a:srcRect b="50034"/>
+                    <a:stretch/>
+                  </pic:blipFill>
+                  <pic:spPr bwMode="auto">
+                    <a:xfrm>
+                      <a:off x="0" y="0"/>
+                      <a:ext cx="4390400" cy="871578"/>
+                    </a:xfrm>
+                    <a:prstGeom prst="rect">
+                      <a:avLst/>
+                    </a:prstGeom>
+                    <a:ln>
+                      <a:noFill/>
+                    </a:ln>
+                    <a:extLst>
+                      <a:ext uri="{53640926-AAD7-44D8-BBD7-CCE9431645EC}">
+                        <a14:shadowObscured xmlns:a14="http://schemas.microsoft.com/office/drawing/2010/main"/>
+                      </a:ext>
+                    </a:extLst>
+                  </pic:spPr>
+                </pic:pic>
+              </a:graphicData>
+            </a:graphic>
+          </wp:inline>
+        </w:drawing>
+      </w:r>
+    </w:p>
+    <w:p>
+      <w:pPr>
+        <w:pStyle w:val="ListParagraph"/>
+        <w:ind w:left="1440"/>
+      </w:pPr>
+    </w:p>
+    <w:p>
+      <w:pPr>
+        <w:pStyle w:val="ListParagraph"/>
+        <w:numPr>
+          <w:ilvl w:val="1"/>
+          <w:numId w:val="2"/>
+        </w:numPr>
+      </w:pPr>
+      <w:r>
+        <w:lastRenderedPageBreak/>
         <w:t xml:space="preserve">Use any </w:t>
       </w:r>
       <w:r>
@@ -207,7 +382,7 @@
                     <pic:cNvPicPr/>
                   </pic:nvPicPr>
                   <pic:blipFill>
-                    <a:blip r:embed="rId5"/>
+                    <a:blip r:embed="rId7"/>
                     <a:stretch>
                       <a:fillRect/>
                     </a:stretch>
@@ -315,10 +490,21 @@
         </w:numPr>
       </w:pPr>
       <w:r>
-        <w:t>In the tool repo, use ./</w:t>
+        <w:t xml:space="preserve">In the tool repo, use </w:t>
+      </w:r>
+      <w:r>
+        <w:rPr>
+          <w:b/>
+          <w:bCs/>
+        </w:rPr>
+        <w:t>./</w:t>
       </w:r>
       <w:proofErr w:type="spellStart"/>
       <w:r>
+        <w:rPr>
+          <w:b/>
+          <w:bCs/>
+        </w:rPr>
         <w:t>hideme</w:t>
       </w:r>
       <w:proofErr w:type="spellEnd"/>
@@ -345,7 +531,6 @@
           <w:rFonts w:ascii="Courier New" w:hAnsi="Courier New" w:cs="Courier New"/>
           <w:noProof/>
         </w:rPr>
-        <w:lastRenderedPageBreak/>
         <w:drawing>
           <wp:inline distT="0" distB="0" distL="0" distR="0" wp14:anchorId="4D49A994" wp14:editId="1DFB6ACF">
             <wp:extent cx="4230094" cy="1814379"/>
@@ -362,7 +547,7 @@
                     <pic:cNvPicPr/>
                   </pic:nvPicPr>
                   <pic:blipFill>
-                    <a:blip r:embed="rId6"/>
+                    <a:blip r:embed="rId8"/>
                     <a:stretch>
                       <a:fillRect/>
                     </a:stretch>

</xml_diff>